<commit_message>
module-8 assignment - line spacing
</commit_message>
<xml_diff>
--- a/module-08/Kellam_380Mod08_2.docx
+++ b/module-08/Kellam_380Mod08_2.docx
@@ -4,7 +4,7 @@
   <w:body>
     <w:p>
       <w:pPr>
-        <w:spacing w:after="0"/>
+        <w:spacing w:after="0" w:line="360" w:lineRule="auto"/>
       </w:pPr>
       <w:r>
         <w:t>Jeremiah Kellam</w:t>
@@ -12,7 +12,7 @@
     </w:p>
     <w:p>
       <w:pPr>
-        <w:spacing w:after="0"/>
+        <w:spacing w:after="0" w:line="360" w:lineRule="auto"/>
       </w:pPr>
       <w:r>
         <w:t xml:space="preserve">CSD380 Module </w:t>
@@ -29,7 +29,7 @@
     </w:p>
     <w:p>
       <w:pPr>
-        <w:spacing w:after="0"/>
+        <w:spacing w:after="0" w:line="360" w:lineRule="auto"/>
       </w:pPr>
       <w:r>
         <w:t>7/</w:t>
@@ -219,7 +219,6 @@
     <w:p/>
     <w:p>
       <w:r>
-        <w:lastRenderedPageBreak/>
         <w:t>Reference</w:t>
       </w:r>
       <w:r>

</xml_diff>